<commit_message>
update details of 1-12 tests.
</commit_message>
<xml_diff>
--- a/Documents/Test plan - almost/Test Plan Second.docx
+++ b/Documents/Test plan - almost/Test Plan Second.docx
@@ -13,6 +13,7 @@
           <w:docPartUnique/>
         </w:docPartObj>
       </w:sdtPr>
+      <w:sdtEndPr/>
       <w:sdtContent>
         <w:p>
           <w:pPr>
@@ -146,6 +147,7 @@
             <w:dataBinding w:prefixMappings="xmlns:ns0='http://purl.org/dc/elements/1.1/' xmlns:ns1='http://schemas.openxmlformats.org/package/2006/metadata/core-properties' " w:xpath="/ns1:coreProperties[1]/ns0:subject[1]" w:storeItemID="{6C3C8BC8-F283-45AE-878A-BAB7291924A1}"/>
             <w:text/>
           </w:sdtPr>
+          <w:sdtEndPr/>
           <w:sdtContent>
             <w:p>
               <w:pPr>
@@ -4786,13 +4788,20 @@
               <w:rPr>
                 <w:sz w:val="22"/>
               </w:rPr>
-              <w:t>tries</w:t>
-            </w:r>
-            <w:r>
-              <w:rPr>
-                <w:sz w:val="22"/>
-              </w:rPr>
-              <w:t xml:space="preserve"> to select the crossing without entering selecting mode</w:t>
+              <w:t>select</w:t>
+            </w:r>
+            <w:r>
+              <w:rPr>
+                <w:rFonts w:hint="eastAsia"/>
+                <w:sz w:val="22"/>
+              </w:rPr>
+              <w:t>s</w:t>
+            </w:r>
+            <w:r>
+              <w:rPr>
+                <w:sz w:val="22"/>
+              </w:rPr>
+              <w:t xml:space="preserve"> the crossing without entering selecting mode</w:t>
             </w:r>
           </w:p>
         </w:tc>
@@ -6089,7 +6098,31 @@
               <w:rPr>
                 <w:sz w:val="22"/>
               </w:rPr>
-              <w:t>User prompts system to delete the crossing</w:t>
+              <w:t xml:space="preserve">User </w:t>
+            </w:r>
+            <w:r>
+              <w:rPr>
+                <w:sz w:val="22"/>
+              </w:rPr>
+              <w:t>clicks delete</w:t>
+            </w:r>
+            <w:r>
+              <w:rPr>
+                <w:sz w:val="22"/>
+              </w:rPr>
+              <w:t xml:space="preserve"> to delete the </w:t>
+            </w:r>
+            <w:r>
+              <w:rPr>
+                <w:sz w:val="22"/>
+              </w:rPr>
+              <w:t xml:space="preserve">selected </w:t>
+            </w:r>
+            <w:r>
+              <w:rPr>
+                <w:sz w:val="22"/>
+              </w:rPr>
+              <w:t>crossing</w:t>
             </w:r>
           </w:p>
         </w:tc>
@@ -6577,7 +6610,19 @@
               <w:rPr>
                 <w:sz w:val="22"/>
               </w:rPr>
-              <w:t>User try to use del from keyboard, or drags the crossing</w:t>
+              <w:t xml:space="preserve">User </w:t>
+            </w:r>
+            <w:r>
+              <w:rPr>
+                <w:sz w:val="22"/>
+              </w:rPr>
+              <w:t>types</w:t>
+            </w:r>
+            <w:r>
+              <w:rPr>
+                <w:sz w:val="22"/>
+              </w:rPr>
+              <w:t xml:space="preserve"> del from keyboard, or drags the crossing</w:t>
             </w:r>
             <w:r>
               <w:rPr>
@@ -7153,6 +7198,12 @@
               <w:rPr>
                 <w:sz w:val="22"/>
               </w:rPr>
+              <w:t xml:space="preserve">User </w:t>
+            </w:r>
+            <w:r>
+              <w:rPr>
+                <w:sz w:val="22"/>
+              </w:rPr>
               <w:t xml:space="preserve">clicks File -&gt; New Simulation </w:t>
             </w:r>
             <w:r>
@@ -7729,7 +7780,23 @@
                 <w:sz w:val="22"/>
                 <w:shd w:val="clear" w:color="auto" w:fill="FEFEFE"/>
               </w:rPr>
-              <w:t>User prompts the system to save the current simulation.</w:t>
+              <w:t xml:space="preserve">User </w:t>
+            </w:r>
+            <w:r>
+              <w:rPr>
+                <w:rFonts w:cs="Arial"/>
+                <w:sz w:val="22"/>
+                <w:shd w:val="clear" w:color="auto" w:fill="FEFEFE"/>
+              </w:rPr>
+              <w:t>clicks save</w:t>
+            </w:r>
+            <w:r>
+              <w:rPr>
+                <w:rFonts w:cs="Arial"/>
+                <w:sz w:val="22"/>
+                <w:shd w:val="clear" w:color="auto" w:fill="FEFEFE"/>
+              </w:rPr>
+              <w:t xml:space="preserve"> to save the current simulation.</w:t>
             </w:r>
           </w:p>
           <w:p>
@@ -7753,7 +7820,23 @@
                 <w:sz w:val="22"/>
                 <w:shd w:val="clear" w:color="auto" w:fill="FEFEFE"/>
               </w:rPr>
-              <w:t>User try to save the simulation with an existing name</w:t>
+              <w:t>User save</w:t>
+            </w:r>
+            <w:r>
+              <w:rPr>
+                <w:rFonts w:cs="Arial"/>
+                <w:sz w:val="22"/>
+                <w:shd w:val="clear" w:color="auto" w:fill="FEFEFE"/>
+              </w:rPr>
+              <w:t>s</w:t>
+            </w:r>
+            <w:r>
+              <w:rPr>
+                <w:rFonts w:cs="Arial"/>
+                <w:sz w:val="22"/>
+                <w:shd w:val="clear" w:color="auto" w:fill="FEFEFE"/>
+              </w:rPr>
+              <w:t xml:space="preserve"> the simulation with an existing name</w:t>
             </w:r>
             <w:r>
               <w:rPr>
@@ -8076,7 +8159,23 @@
                 <w:sz w:val="22"/>
                 <w:shd w:val="clear" w:color="auto" w:fill="FEFEFE"/>
               </w:rPr>
-              <w:t>User prompts the system to load an exist</w:t>
+              <w:t xml:space="preserve">User </w:t>
+            </w:r>
+            <w:r>
+              <w:rPr>
+                <w:rFonts w:cs="Arial"/>
+                <w:sz w:val="22"/>
+                <w:shd w:val="clear" w:color="auto" w:fill="FEFEFE"/>
+              </w:rPr>
+              <w:t>clicks load</w:t>
+            </w:r>
+            <w:r>
+              <w:rPr>
+                <w:rFonts w:cs="Arial"/>
+                <w:sz w:val="22"/>
+                <w:shd w:val="clear" w:color="auto" w:fill="FEFEFE"/>
+              </w:rPr>
+              <w:t xml:space="preserve"> to load an exist</w:t>
             </w:r>
             <w:r>
               <w:rPr>
@@ -8086,8 +8185,6 @@
               </w:rPr>
               <w:t>ing</w:t>
             </w:r>
-            <w:bookmarkStart w:id="13" w:name="_GoBack"/>
-            <w:bookmarkEnd w:id="13"/>
             <w:r>
               <w:rPr>
                 <w:rFonts w:cs="Arial"/>
@@ -8320,13 +8417,31 @@
               <w:rPr>
                 <w:sz w:val="22"/>
               </w:rPr>
-              <w:t xml:space="preserve">User prompts the system to </w:t>
-            </w:r>
-            <w:r>
-              <w:rPr>
-                <w:sz w:val="22"/>
-              </w:rPr>
-              <w:t xml:space="preserve">load a </w:t>
+              <w:t xml:space="preserve">User </w:t>
+            </w:r>
+            <w:r>
+              <w:rPr>
+                <w:sz w:val="22"/>
+              </w:rPr>
+              <w:t>load</w:t>
+            </w:r>
+            <w:r>
+              <w:rPr>
+                <w:sz w:val="22"/>
+              </w:rPr>
+              <w:t>s</w:t>
+            </w:r>
+            <w:r>
+              <w:rPr>
+                <w:sz w:val="22"/>
+              </w:rPr>
+              <w:t xml:space="preserve"> a </w:t>
+            </w:r>
+            <w:r>
+              <w:rPr>
+                <w:sz w:val="22"/>
+              </w:rPr>
+              <w:t xml:space="preserve">new </w:t>
             </w:r>
             <w:r>
               <w:rPr>
@@ -8338,7 +8453,19 @@
               <w:rPr>
                 <w:sz w:val="22"/>
               </w:rPr>
-              <w:t xml:space="preserve"> without saving their changes</w:t>
+              <w:t xml:space="preserve"> without saving their </w:t>
+            </w:r>
+            <w:r>
+              <w:rPr>
+                <w:sz w:val="22"/>
+              </w:rPr>
+              <w:t xml:space="preserve">current </w:t>
+            </w:r>
+            <w:r>
+              <w:rPr>
+                <w:sz w:val="22"/>
+              </w:rPr>
+              <w:t>changes</w:t>
             </w:r>
             <w:r>
               <w:rPr>
@@ -8398,7 +8525,15 @@
               <w:rPr>
                 <w:sz w:val="22"/>
               </w:rPr>
-              <w:t>If no, system and loads an existing simulation,</w:t>
+              <w:t>If no, system and load</w:t>
+            </w:r>
+            <w:bookmarkStart w:id="13" w:name="_GoBack"/>
+            <w:bookmarkEnd w:id="13"/>
+            <w:r>
+              <w:rPr>
+                <w:sz w:val="22"/>
+              </w:rPr>
+              <w:t>s an existing simulation,</w:t>
             </w:r>
           </w:p>
         </w:tc>
@@ -20618,7 +20753,7 @@
           <w:rPr>
             <w:noProof/>
           </w:rPr>
-          <w:t>15</w:t>
+          <w:t>10</w:t>
         </w:r>
         <w:r>
           <w:rPr>
@@ -26664,6 +26799,7 @@
     <w:lsdException w:name="HTML Sample" w:semiHidden="1" w:unhideWhenUsed="1"/>
     <w:lsdException w:name="HTML Typewriter" w:semiHidden="1" w:unhideWhenUsed="1"/>
     <w:lsdException w:name="HTML Variable" w:semiHidden="1" w:unhideWhenUsed="1"/>
+    <w:lsdException w:name="Normal Table" w:semiHidden="1" w:unhideWhenUsed="1"/>
     <w:lsdException w:name="annotation subject" w:semiHidden="1" w:unhideWhenUsed="1"/>
     <w:lsdException w:name="No List" w:semiHidden="1" w:unhideWhenUsed="1"/>
     <w:lsdException w:name="Outline List 1" w:semiHidden="1" w:unhideWhenUsed="1"/>
@@ -26710,8 +26846,10 @@
     <w:lsdException w:name="Table Subtle 2" w:semiHidden="1" w:unhideWhenUsed="1"/>
     <w:lsdException w:name="Table Web 1" w:semiHidden="1" w:unhideWhenUsed="1"/>
     <w:lsdException w:name="Table Web 2" w:semiHidden="1" w:unhideWhenUsed="1"/>
+    <w:lsdException w:name="Table Web 3" w:semiHidden="1" w:unhideWhenUsed="1"/>
     <w:lsdException w:name="Balloon Text" w:semiHidden="1" w:unhideWhenUsed="1"/>
     <w:lsdException w:name="Table Grid" w:uiPriority="59"/>
+    <w:lsdException w:name="Table Theme" w:semiHidden="1" w:unhideWhenUsed="1"/>
     <w:lsdException w:name="Placeholder Text" w:semiHidden="1"/>
     <w:lsdException w:name="No Spacing" w:uiPriority="1" w:qFormat="1"/>
     <w:lsdException w:name="Light Shading" w:uiPriority="60"/>
@@ -27496,6 +27634,7 @@
   <w:rsids>
     <w:rsidRoot w:val="00AA74A3"/>
     <w:rsid w:val="00054E0E"/>
+    <w:rsid w:val="000F2156"/>
     <w:rsid w:val="0018538B"/>
     <w:rsid w:val="002F4901"/>
     <w:rsid w:val="0037051F"/>
@@ -27659,6 +27798,7 @@
     <w:lsdException w:name="HTML Sample" w:semiHidden="1" w:unhideWhenUsed="1"/>
     <w:lsdException w:name="HTML Typewriter" w:semiHidden="1" w:unhideWhenUsed="1"/>
     <w:lsdException w:name="HTML Variable" w:semiHidden="1" w:unhideWhenUsed="1"/>
+    <w:lsdException w:name="Normal Table" w:semiHidden="1" w:unhideWhenUsed="1"/>
     <w:lsdException w:name="annotation subject" w:semiHidden="1" w:unhideWhenUsed="1"/>
     <w:lsdException w:name="No List" w:semiHidden="1" w:unhideWhenUsed="1"/>
     <w:lsdException w:name="Outline List 1" w:semiHidden="1" w:unhideWhenUsed="1"/>
@@ -27705,8 +27845,10 @@
     <w:lsdException w:name="Table Subtle 2" w:semiHidden="1" w:unhideWhenUsed="1"/>
     <w:lsdException w:name="Table Web 1" w:semiHidden="1" w:unhideWhenUsed="1"/>
     <w:lsdException w:name="Table Web 2" w:semiHidden="1" w:unhideWhenUsed="1"/>
+    <w:lsdException w:name="Table Web 3" w:semiHidden="1" w:unhideWhenUsed="1"/>
     <w:lsdException w:name="Balloon Text" w:semiHidden="1" w:unhideWhenUsed="1"/>
     <w:lsdException w:name="Table Grid" w:uiPriority="39"/>
+    <w:lsdException w:name="Table Theme" w:semiHidden="1" w:unhideWhenUsed="1"/>
     <w:lsdException w:name="Placeholder Text" w:semiHidden="1"/>
     <w:lsdException w:name="No Spacing" w:uiPriority="1" w:qFormat="1"/>
     <w:lsdException w:name="Light Shading" w:uiPriority="60"/>
@@ -28258,7 +28400,7 @@
 </file>
 
 <file path=customXml/itemProps2.xml><?xml version="1.0" encoding="utf-8"?>
-<ds:datastoreItem xmlns:ds="http://schemas.openxmlformats.org/officeDocument/2006/customXml" ds:itemID="{F1CA79D7-CCFC-430B-9CDF-9D437EB3177B}">
+<ds:datastoreItem xmlns:ds="http://schemas.openxmlformats.org/officeDocument/2006/customXml" ds:itemID="{1327DDCD-39E9-474C-8EDD-A259E5FD68CA}">
   <ds:schemaRefs>
     <ds:schemaRef ds:uri="http://schemas.openxmlformats.org/officeDocument/2006/bibliography"/>
   </ds:schemaRefs>

</xml_diff>